<commit_message>
+ Updated presentation & documentation
</commit_message>
<xml_diff>
--- a/Home_System.docx
+++ b/Home_System.docx
@@ -3992,6 +3992,9 @@
         </w:rPr>
       </w:pPr>
       <w:r>
+        <w:rPr>
+          <w:noProof/>
+        </w:rPr>
         <w:drawing>
           <wp:inline distT="0" distB="0" distL="0" distR="0" wp14:anchorId="21C15D62" wp14:editId="0249B245">
             <wp:extent cx="4305238" cy="2301240"/>
@@ -4051,6 +4054,9 @@
         </w:rPr>
       </w:pPr>
       <w:r>
+        <w:rPr>
+          <w:noProof/>
+        </w:rPr>
         <w:drawing>
           <wp:inline distT="0" distB="0" distL="0" distR="0" wp14:anchorId="2E0AA9EC" wp14:editId="74704D3A">
             <wp:extent cx="4312920" cy="2130033"/>
@@ -4110,6 +4116,9 @@
         </w:rPr>
       </w:pPr>
       <w:r>
+        <w:rPr>
+          <w:noProof/>
+        </w:rPr>
         <w:drawing>
           <wp:inline distT="0" distB="0" distL="0" distR="0" wp14:anchorId="05AF5863" wp14:editId="02C46ABB">
             <wp:extent cx="4304665" cy="3150937"/>
@@ -4243,6 +4252,242 @@
           <w:szCs w:val="24"/>
         </w:rPr>
         <w:t xml:space="preserve">алармата за пушек са начин за автоматизиране и модернизиране на някои от функциите в дома. </w:t>
+      </w:r>
+    </w:p>
+    <w:p>
+      <w:pPr>
+        <w:rPr>
+          <w:sz w:val="24"/>
+          <w:szCs w:val="24"/>
+        </w:rPr>
+      </w:pPr>
+    </w:p>
+    <w:p>
+      <w:pPr>
+        <w:rPr>
+          <w:sz w:val="24"/>
+          <w:szCs w:val="24"/>
+        </w:rPr>
+      </w:pPr>
+      <w:r>
+        <w:rPr>
+          <w:sz w:val="24"/>
+          <w:szCs w:val="24"/>
+          <w:lang w:val="en-US"/>
+        </w:rPr>
+        <w:t xml:space="preserve">6. </w:t>
+      </w:r>
+      <w:r>
+        <w:rPr>
+          <w:sz w:val="24"/>
+          <w:szCs w:val="24"/>
+        </w:rPr>
+        <w:t>Линкове</w:t>
+      </w:r>
+    </w:p>
+    <w:p>
+      <w:pPr>
+        <w:rPr>
+          <w:sz w:val="24"/>
+          <w:szCs w:val="24"/>
+        </w:rPr>
+      </w:pPr>
+    </w:p>
+    <w:p>
+      <w:pPr>
+        <w:ind w:firstLine="720"/>
+        <w:rPr>
+          <w:sz w:val="24"/>
+          <w:szCs w:val="24"/>
+          <w:lang w:val="en-US"/>
+        </w:rPr>
+      </w:pPr>
+      <w:r>
+        <w:rPr>
+          <w:b/>
+          <w:bCs/>
+          <w:sz w:val="24"/>
+          <w:szCs w:val="24"/>
+          <w:lang w:val="en-US"/>
+        </w:rPr>
+        <w:t>Tinkercad:</w:t>
+      </w:r>
+    </w:p>
+    <w:p>
+      <w:pPr>
+        <w:rPr>
+          <w:sz w:val="24"/>
+          <w:szCs w:val="24"/>
+          <w:lang w:val="en-US"/>
+        </w:rPr>
+      </w:pPr>
+      <w:r>
+        <w:rPr>
+          <w:sz w:val="24"/>
+          <w:szCs w:val="24"/>
+          <w:lang w:val="en-US"/>
+        </w:rPr>
+        <w:t xml:space="preserve">Anton: </w:t>
+      </w:r>
+      <w:hyperlink r:id="rId38" w:history="1">
+        <w:r>
+          <w:rPr>
+            <w:rStyle w:val="Hyperlink"/>
+            <w:sz w:val="24"/>
+            <w:szCs w:val="24"/>
+            <w:lang w:val="en-US"/>
+          </w:rPr>
+          <w:t>https://www.tinkercad.com/thin</w:t>
+        </w:r>
+        <w:r>
+          <w:rPr>
+            <w:rStyle w:val="Hyperlink"/>
+            <w:sz w:val="24"/>
+            <w:szCs w:val="24"/>
+            <w:lang w:val="en-US"/>
+          </w:rPr>
+          <w:t>g</w:t>
+        </w:r>
+        <w:r>
+          <w:rPr>
+            <w:rStyle w:val="Hyperlink"/>
+            <w:sz w:val="24"/>
+            <w:szCs w:val="24"/>
+            <w:lang w:val="en-US"/>
+          </w:rPr>
+          <w:t>s/5HnkmnLM2qb</w:t>
+        </w:r>
+      </w:hyperlink>
+    </w:p>
+    <w:p>
+      <w:pPr>
+        <w:rPr>
+          <w:sz w:val="24"/>
+          <w:szCs w:val="24"/>
+          <w:lang w:val="en-US"/>
+        </w:rPr>
+      </w:pPr>
+      <w:r>
+        <w:rPr>
+          <w:sz w:val="24"/>
+          <w:szCs w:val="24"/>
+          <w:lang w:val="en-US"/>
+        </w:rPr>
+        <w:t xml:space="preserve">Suat: </w:t>
+      </w:r>
+      <w:hyperlink r:id="rId39" w:history="1">
+        <w:r>
+          <w:rPr>
+            <w:rStyle w:val="Hyperlink"/>
+            <w:sz w:val="24"/>
+            <w:szCs w:val="24"/>
+            <w:lang w:val="en-US"/>
+          </w:rPr>
+          <w:t>https://www.tinkercad.com/things/f2Y6uF4GnIu</w:t>
+        </w:r>
+      </w:hyperlink>
+    </w:p>
+    <w:p>
+      <w:pPr>
+        <w:rPr>
+          <w:sz w:val="24"/>
+          <w:szCs w:val="24"/>
+          <w:lang w:val="en-US"/>
+        </w:rPr>
+      </w:pPr>
+      <w:r>
+        <w:rPr>
+          <w:sz w:val="24"/>
+          <w:szCs w:val="24"/>
+          <w:lang w:val="en-US"/>
+        </w:rPr>
+        <w:t xml:space="preserve">Eren: </w:t>
+      </w:r>
+      <w:hyperlink r:id="rId40" w:history="1">
+        <w:r>
+          <w:rPr>
+            <w:rStyle w:val="Hyperlink"/>
+            <w:sz w:val="24"/>
+            <w:szCs w:val="24"/>
+            <w:lang w:val="en-US"/>
+          </w:rPr>
+          <w:t>https://www.tinkercad.com/things/1tk4LRGWfHv</w:t>
+        </w:r>
+      </w:hyperlink>
+    </w:p>
+    <w:p>
+      <w:pPr>
+        <w:rPr>
+          <w:sz w:val="24"/>
+          <w:szCs w:val="24"/>
+          <w:lang w:val="en-US"/>
+        </w:rPr>
+      </w:pPr>
+      <w:r>
+        <w:rPr>
+          <w:b/>
+          <w:bCs/>
+          <w:sz w:val="24"/>
+          <w:szCs w:val="24"/>
+          <w:lang w:val="en-US"/>
+        </w:rPr>
+        <w:tab/>
+        <w:t>Github:</w:t>
+      </w:r>
+    </w:p>
+    <w:p>
+      <w:pPr>
+        <w:rPr>
+          <w:sz w:val="24"/>
+          <w:szCs w:val="24"/>
+          <w:lang w:val="en-US"/>
+        </w:rPr>
+      </w:pPr>
+      <w:hyperlink r:id="rId41" w:history="1">
+        <w:r>
+          <w:rPr>
+            <w:rStyle w:val="Hyperlink"/>
+            <w:sz w:val="24"/>
+            <w:szCs w:val="24"/>
+            <w:lang w:val="en-US"/>
+          </w:rPr>
+          <w:t>https://github.com/AntonDimtrov</w:t>
+        </w:r>
+        <w:r>
+          <w:rPr>
+            <w:rStyle w:val="Hyperlink"/>
+            <w:sz w:val="24"/>
+            <w:szCs w:val="24"/>
+            <w:lang w:val="en-US"/>
+          </w:rPr>
+          <w:t>/</w:t>
+        </w:r>
+        <w:r>
+          <w:rPr>
+            <w:rStyle w:val="Hyperlink"/>
+            <w:sz w:val="24"/>
+            <w:szCs w:val="24"/>
+            <w:lang w:val="en-US"/>
+          </w:rPr>
+          <w:t>Home_System</w:t>
+        </w:r>
+      </w:hyperlink>
+    </w:p>
+    <w:p>
+      <w:pPr>
+        <w:rPr>
+          <w:sz w:val="24"/>
+          <w:szCs w:val="24"/>
+          <w:lang w:val="en-US"/>
+        </w:rPr>
+      </w:pPr>
+      <w:r>
+        <w:rPr>
+          <w:sz w:val="24"/>
+          <w:szCs w:val="24"/>
+          <w:lang w:val="en-US"/>
+        </w:rPr>
+        <w:tab/>
       </w:r>
     </w:p>
     <w:sectPr>
@@ -5586,6 +5831,41 @@
       <w:lang w:val="en-US"/>
     </w:rPr>
   </w:style>
+  <w:style w:type="character" w:styleId="Hyperlink">
+    <w:name w:val="Hyperlink"/>
+    <w:basedOn w:val="DefaultParagraphFont"/>
+    <w:uiPriority w:val="99"/>
+    <w:unhideWhenUsed/>
+    <w:rsid w:val="00123A38"/>
+    <w:rPr>
+      <w:color w:val="0563C1" w:themeColor="hyperlink"/>
+      <w:u w:val="single"/>
+    </w:rPr>
+  </w:style>
+  <w:style w:type="character" w:styleId="UnresolvedMention">
+    <w:name w:val="Unresolved Mention"/>
+    <w:basedOn w:val="DefaultParagraphFont"/>
+    <w:uiPriority w:val="99"/>
+    <w:semiHidden/>
+    <w:unhideWhenUsed/>
+    <w:rsid w:val="00123A38"/>
+    <w:rPr>
+      <w:color w:val="605E5C"/>
+      <w:shd w:val="clear" w:color="auto" w:fill="E1DFDD"/>
+    </w:rPr>
+  </w:style>
+  <w:style w:type="character" w:styleId="FollowedHyperlink">
+    <w:name w:val="FollowedHyperlink"/>
+    <w:basedOn w:val="DefaultParagraphFont"/>
+    <w:uiPriority w:val="99"/>
+    <w:semiHidden/>
+    <w:unhideWhenUsed/>
+    <w:rsid w:val="00123A38"/>
+    <w:rPr>
+      <w:color w:val="954F72" w:themeColor="followedHyperlink"/>
+      <w:u w:val="single"/>
+    </w:rPr>
+  </w:style>
 </w:styles>
 </file>
 

</xml_diff>